<commit_message>
Update Fix Lỗi chính tả
</commit_message>
<xml_diff>
--- a/Hồ Sơ nhóm 2.docx
+++ b/Hồ Sơ nhóm 2.docx
@@ -203,25 +203,7 @@
           <w:sz w:val="24"/>
           <w:szCs w:val="24"/>
         </w:rPr>
-        <w:t xml:space="preserve"> Backend </w:t>
-      </w:r>
-      <w:proofErr w:type="gramStart"/>
-      <w:r>
-        <w:rPr>
-          <w:rFonts w:ascii="Times New Roman" w:eastAsia="Times New Roman" w:hAnsi="Times New Roman" w:cs="Times New Roman"/>
-          <w:sz w:val="24"/>
-          <w:szCs w:val="24"/>
-        </w:rPr>
-        <w:t>For</w:t>
-      </w:r>
-      <w:proofErr w:type="gramEnd"/>
-      <w:r>
-        <w:rPr>
-          <w:rFonts w:ascii="Times New Roman" w:eastAsia="Times New Roman" w:hAnsi="Times New Roman" w:cs="Times New Roman"/>
-          <w:sz w:val="24"/>
-          <w:szCs w:val="24"/>
-        </w:rPr>
-        <w:t xml:space="preserve"> AikoR</w:t>
+        <w:t xml:space="preserve"> Backend For AikoR</w:t>
       </w:r>
     </w:p>
     <w:p>
@@ -650,24 +632,7 @@
                 <w:szCs w:val="24"/>
               </w:rPr>
               <w:br/>
-            </w:r>
-            <w:proofErr w:type="gramStart"/>
-            <w:r>
-              <w:rPr>
-                <w:rFonts w:ascii="Times New Roman" w:eastAsia="Times New Roman" w:hAnsi="Times New Roman" w:cs="Times New Roman"/>
-                <w:sz w:val="24"/>
-                <w:szCs w:val="24"/>
-              </w:rPr>
-              <w:t>SDT :</w:t>
-            </w:r>
-            <w:proofErr w:type="gramEnd"/>
-            <w:r>
-              <w:rPr>
-                <w:rFonts w:ascii="Times New Roman" w:eastAsia="Times New Roman" w:hAnsi="Times New Roman" w:cs="Times New Roman"/>
-                <w:sz w:val="24"/>
-                <w:szCs w:val="24"/>
-              </w:rPr>
-              <w:t xml:space="preserve"> 0355156637</w:t>
+              <w:t>SDT : 0355156637</w:t>
             </w:r>
           </w:p>
           <w:p>
@@ -800,52 +765,25 @@
                 <w:szCs w:val="24"/>
               </w:rPr>
               <w:br/>
+              <w:t>SDT : 0387715809</w:t>
             </w:r>
-            <w:proofErr w:type="gramStart"/>
+          </w:p>
+          <w:p>
+            <w:pPr>
+              <w:cnfStyle w:val="000000000000" w:firstRow="0" w:lastRow="0" w:firstColumn="0" w:lastColumn="0" w:oddVBand="0" w:evenVBand="0" w:oddHBand="0" w:evenHBand="0" w:firstRowFirstColumn="0" w:firstRowLastColumn="0" w:lastRowFirstColumn="0" w:lastRowLastColumn="0"/>
+              <w:rPr>
+                <w:rFonts w:ascii="Times New Roman" w:eastAsia="Times New Roman" w:hAnsi="Times New Roman" w:cs="Times New Roman"/>
+                <w:sz w:val="24"/>
+                <w:szCs w:val="24"/>
+              </w:rPr>
+            </w:pPr>
             <w:r>
               <w:rPr>
                 <w:rFonts w:ascii="Times New Roman" w:eastAsia="Times New Roman" w:hAnsi="Times New Roman" w:cs="Times New Roman"/>
                 <w:sz w:val="24"/>
                 <w:szCs w:val="24"/>
               </w:rPr>
-              <w:t>SDT :</w:t>
-            </w:r>
-            <w:proofErr w:type="gramEnd"/>
-            <w:r>
-              <w:rPr>
-                <w:rFonts w:ascii="Times New Roman" w:eastAsia="Times New Roman" w:hAnsi="Times New Roman" w:cs="Times New Roman"/>
-                <w:sz w:val="24"/>
-                <w:szCs w:val="24"/>
-              </w:rPr>
-              <w:t xml:space="preserve"> 0387715809</w:t>
-            </w:r>
-          </w:p>
-          <w:p>
-            <w:pPr>
-              <w:cnfStyle w:val="000000000000" w:firstRow="0" w:lastRow="0" w:firstColumn="0" w:lastColumn="0" w:oddVBand="0" w:evenVBand="0" w:oddHBand="0" w:evenHBand="0" w:firstRowFirstColumn="0" w:firstRowLastColumn="0" w:lastRowFirstColumn="0" w:lastRowLastColumn="0"/>
-              <w:rPr>
-                <w:rFonts w:ascii="Times New Roman" w:eastAsia="Times New Roman" w:hAnsi="Times New Roman" w:cs="Times New Roman"/>
-                <w:sz w:val="24"/>
-                <w:szCs w:val="24"/>
-              </w:rPr>
-            </w:pPr>
-            <w:proofErr w:type="gramStart"/>
-            <w:r>
-              <w:rPr>
-                <w:rFonts w:ascii="Times New Roman" w:eastAsia="Times New Roman" w:hAnsi="Times New Roman" w:cs="Times New Roman"/>
-                <w:sz w:val="24"/>
-                <w:szCs w:val="24"/>
-              </w:rPr>
-              <w:t>Email :</w:t>
-            </w:r>
-            <w:proofErr w:type="gramEnd"/>
-            <w:r>
-              <w:rPr>
-                <w:rFonts w:ascii="Times New Roman" w:eastAsia="Times New Roman" w:hAnsi="Times New Roman" w:cs="Times New Roman"/>
-                <w:sz w:val="24"/>
-                <w:szCs w:val="24"/>
-              </w:rPr>
-              <w:t xml:space="preserve"> </w:t>
+              <w:t xml:space="preserve">Email : </w:t>
             </w:r>
             <w:hyperlink r:id="rId9" w:history="1">
               <w:r>
@@ -963,23 +901,13 @@
                 <w:szCs w:val="24"/>
               </w:rPr>
             </w:pPr>
-            <w:proofErr w:type="gramStart"/>
             <w:r>
               <w:rPr>
                 <w:rFonts w:ascii="Times New Roman" w:eastAsia="Times New Roman" w:hAnsi="Times New Roman" w:cs="Times New Roman"/>
                 <w:sz w:val="24"/>
                 <w:szCs w:val="24"/>
               </w:rPr>
-              <w:t>SDT :</w:t>
-            </w:r>
-            <w:proofErr w:type="gramEnd"/>
-            <w:r>
-              <w:rPr>
-                <w:rFonts w:ascii="Times New Roman" w:eastAsia="Times New Roman" w:hAnsi="Times New Roman" w:cs="Times New Roman"/>
-                <w:sz w:val="24"/>
-                <w:szCs w:val="24"/>
-              </w:rPr>
-              <w:t xml:space="preserve"> 0354779102</w:t>
+              <w:t>SDT : 0354779102</w:t>
             </w:r>
           </w:p>
           <w:p>
@@ -1355,27 +1283,7 @@
                 <w:sz w:val="24"/>
                 <w:szCs w:val="24"/>
               </w:rPr>
-              <w:t xml:space="preserve">Học và thực hành 2 công </w:t>
-            </w:r>
-            <w:proofErr w:type="gramStart"/>
-            <w:r>
-              <w:rPr>
-                <w:rFonts w:ascii="Times New Roman" w:eastAsia="Times New Roman" w:hAnsi="Times New Roman" w:cs="Times New Roman"/>
-                <w:b w:val="0"/>
-                <w:sz w:val="24"/>
-                <w:szCs w:val="24"/>
-              </w:rPr>
-              <w:t>cụ :</w:t>
-            </w:r>
-            <w:proofErr w:type="gramEnd"/>
-            <w:r>
-              <w:rPr>
-                <w:rFonts w:ascii="Times New Roman" w:eastAsia="Times New Roman" w:hAnsi="Times New Roman" w:cs="Times New Roman"/>
-                <w:b w:val="0"/>
-                <w:sz w:val="24"/>
-                <w:szCs w:val="24"/>
-              </w:rPr>
-              <w:t xml:space="preserve"> Github và Trello</w:t>
+              <w:t>Học và thực hành 2 công cụ : Github và Trello</w:t>
             </w:r>
           </w:p>
           <w:p>
@@ -1896,12 +1804,12 @@
         </w:trPr>
         <w:tc>
           <w:tcPr>
+            <w:cnfStyle w:val="001000000000" w:firstRow="0" w:lastRow="0" w:firstColumn="1" w:lastColumn="0" w:oddVBand="0" w:evenVBand="0" w:oddHBand="0" w:evenHBand="0" w:firstRowFirstColumn="0" w:firstRowLastColumn="0" w:lastRowFirstColumn="0" w:lastRowLastColumn="0"/>
             <w:tcW w:w="2330" w:type="dxa"/>
             <w:vAlign w:val="center"/>
           </w:tcPr>
           <w:p>
             <w:pPr>
-              <w:cnfStyle w:val="001000000000" w:firstRow="0" w:lastRow="0" w:firstColumn="1" w:lastColumn="0" w:oddVBand="0" w:evenVBand="0" w:oddHBand="0" w:evenHBand="0" w:firstRowFirstColumn="0" w:firstRowLastColumn="0" w:lastRowFirstColumn="0" w:lastRowLastColumn="0"/>
               <w:rPr>
                 <w:rFonts w:ascii="Times New Roman" w:eastAsia="Times New Roman" w:hAnsi="Times New Roman" w:cs="Times New Roman"/>
                 <w:sz w:val="24"/>
@@ -1925,6 +1833,7 @@
           </w:tcPr>
           <w:p>
             <w:pPr>
+              <w:cnfStyle w:val="000000000000" w:firstRow="0" w:lastRow="0" w:firstColumn="0" w:lastColumn="0" w:oddVBand="0" w:evenVBand="0" w:oddHBand="0" w:evenHBand="0" w:firstRowFirstColumn="0" w:firstRowLastColumn="0" w:lastRowFirstColumn="0" w:lastRowLastColumn="0"/>
               <w:rPr>
                 <w:rFonts w:ascii="Times New Roman" w:eastAsia="Times New Roman" w:hAnsi="Times New Roman" w:cs="Times New Roman"/>
                 <w:sz w:val="24"/>
@@ -1949,6 +1858,7 @@
           <w:p>
             <w:pPr>
               <w:jc w:val="center"/>
+              <w:cnfStyle w:val="000000000000" w:firstRow="0" w:lastRow="0" w:firstColumn="0" w:lastColumn="0" w:oddVBand="0" w:evenVBand="0" w:oddHBand="0" w:evenHBand="0" w:firstRowFirstColumn="0" w:firstRowLastColumn="0" w:lastRowFirstColumn="0" w:lastRowLastColumn="0"/>
               <w:rPr>
                 <w:rFonts w:ascii="Times New Roman" w:eastAsia="Times New Roman" w:hAnsi="Times New Roman" w:cs="Times New Roman"/>
                 <w:sz w:val="24"/>
@@ -4568,25 +4478,7 @@
                 <w:sz w:val="24"/>
                 <w:szCs w:val="24"/>
               </w:rPr>
-              <w:t xml:space="preserve">Hỗ trợ </w:t>
-            </w:r>
-            <w:proofErr w:type="gramStart"/>
-            <w:r>
-              <w:rPr>
-                <w:rFonts w:ascii="Times New Roman" w:eastAsia="Times New Roman" w:hAnsi="Times New Roman" w:cs="Times New Roman"/>
-                <w:sz w:val="24"/>
-                <w:szCs w:val="24"/>
-              </w:rPr>
-              <w:t>gửi  Project</w:t>
-            </w:r>
-            <w:proofErr w:type="gramEnd"/>
-            <w:r>
-              <w:rPr>
-                <w:rFonts w:ascii="Times New Roman" w:eastAsia="Times New Roman" w:hAnsi="Times New Roman" w:cs="Times New Roman"/>
-                <w:sz w:val="24"/>
-                <w:szCs w:val="24"/>
-              </w:rPr>
-              <w:t xml:space="preserve"> Trello</w:t>
+              <w:t>Hỗ trợ gửi  Project Trello</w:t>
             </w:r>
           </w:p>
         </w:tc>
@@ -4955,7 +4847,6 @@
         </w:rPr>
         <w:t xml:space="preserve">(Ngày </w:t>
       </w:r>
-      <w:proofErr w:type="gramStart"/>
       <w:r>
         <w:rPr>
           <w:rFonts w:ascii="Times New Roman" w:eastAsia="Times New Roman" w:hAnsi="Times New Roman" w:cs="Times New Roman"/>
@@ -4970,16 +4861,7 @@
           <w:sz w:val="24"/>
           <w:szCs w:val="24"/>
         </w:rPr>
-        <w:t xml:space="preserve"> tháng</w:t>
-      </w:r>
-      <w:proofErr w:type="gramEnd"/>
-      <w:r>
-        <w:rPr>
-          <w:rFonts w:ascii="Times New Roman" w:eastAsia="Times New Roman" w:hAnsi="Times New Roman" w:cs="Times New Roman"/>
-          <w:sz w:val="24"/>
-          <w:szCs w:val="24"/>
-        </w:rPr>
-        <w:t xml:space="preserve"> </w:t>
+        <w:t xml:space="preserve"> tháng </w:t>
       </w:r>
       <w:r>
         <w:rPr>
@@ -5300,25 +5182,7 @@
                 <w:sz w:val="24"/>
                 <w:szCs w:val="24"/>
               </w:rPr>
-              <w:t xml:space="preserve">Tất cả thành viên học github từ nhóm 1 </w:t>
-            </w:r>
-            <w:proofErr w:type="gramStart"/>
-            <w:r>
-              <w:rPr>
-                <w:rFonts w:ascii="Times New Roman" w:eastAsia="Times New Roman" w:hAnsi="Times New Roman" w:cs="Times New Roman"/>
-                <w:sz w:val="24"/>
-                <w:szCs w:val="24"/>
-              </w:rPr>
-              <w:t>( Thực</w:t>
-            </w:r>
-            <w:proofErr w:type="gramEnd"/>
-            <w:r>
-              <w:rPr>
-                <w:rFonts w:ascii="Times New Roman" w:eastAsia="Times New Roman" w:hAnsi="Times New Roman" w:cs="Times New Roman"/>
-                <w:sz w:val="24"/>
-                <w:szCs w:val="24"/>
-              </w:rPr>
-              <w:t xml:space="preserve"> hành và làm theo )</w:t>
+              <w:t>Tất cả thành viên học github từ nhóm 1 ( Thực hành và làm theo )</w:t>
             </w:r>
           </w:p>
         </w:tc>
@@ -6247,7 +6111,55 @@
           <w:sz w:val="24"/>
           <w:szCs w:val="24"/>
         </w:rPr>
-        <w:t>(Ngày …… tháng …… năm …….)</w:t>
+        <w:t xml:space="preserve">(Ngày </w:t>
+      </w:r>
+      <w:r>
+        <w:rPr>
+          <w:rFonts w:ascii="Times New Roman" w:eastAsia="Times New Roman" w:hAnsi="Times New Roman" w:cs="Times New Roman"/>
+          <w:sz w:val="24"/>
+          <w:szCs w:val="24"/>
+        </w:rPr>
+        <w:t xml:space="preserve">15 </w:t>
+      </w:r>
+      <w:r>
+        <w:rPr>
+          <w:rFonts w:ascii="Times New Roman" w:eastAsia="Times New Roman" w:hAnsi="Times New Roman" w:cs="Times New Roman"/>
+          <w:sz w:val="24"/>
+          <w:szCs w:val="24"/>
+        </w:rPr>
+        <w:t xml:space="preserve"> tháng </w:t>
+      </w:r>
+      <w:r>
+        <w:rPr>
+          <w:rFonts w:ascii="Times New Roman" w:eastAsia="Times New Roman" w:hAnsi="Times New Roman" w:cs="Times New Roman"/>
+          <w:sz w:val="24"/>
+          <w:szCs w:val="24"/>
+        </w:rPr>
+        <w:t xml:space="preserve"> 09 </w:t>
+      </w:r>
+      <w:r>
+        <w:rPr>
+          <w:rFonts w:ascii="Times New Roman" w:eastAsia="Times New Roman" w:hAnsi="Times New Roman" w:cs="Times New Roman"/>
+          <w:sz w:val="24"/>
+          <w:szCs w:val="24"/>
+        </w:rPr>
+        <w:t xml:space="preserve"> năm</w:t>
+      </w:r>
+      <w:r>
+        <w:rPr>
+          <w:rFonts w:ascii="Times New Roman" w:eastAsia="Times New Roman" w:hAnsi="Times New Roman" w:cs="Times New Roman"/>
+          <w:sz w:val="24"/>
+          <w:szCs w:val="24"/>
+        </w:rPr>
+        <w:t xml:space="preserve"> 2022</w:t>
+      </w:r>
+      <w:r>
+        <w:rPr>
+          <w:rFonts w:ascii="Times New Roman" w:eastAsia="Times New Roman" w:hAnsi="Times New Roman" w:cs="Times New Roman"/>
+          <w:sz w:val="24"/>
+          <w:szCs w:val="24"/>
+        </w:rPr>
+        <w:t>)</w:t>
       </w:r>
     </w:p>
     <w:p>
@@ -6267,6 +6179,15 @@
           <w:szCs w:val="24"/>
         </w:rPr>
         <w:t>Thành viên vắng:</w:t>
+      </w:r>
+      <w:r>
+        <w:rPr>
+          <w:rFonts w:ascii="Times New Roman" w:eastAsia="Times New Roman" w:hAnsi="Times New Roman" w:cs="Times New Roman"/>
+          <w:b/>
+          <w:sz w:val="24"/>
+          <w:szCs w:val="24"/>
+        </w:rPr>
+        <w:t xml:space="preserve"> </w:t>
       </w:r>
     </w:p>
     <w:tbl>
@@ -6304,6 +6225,10 @@
           </w:tcPr>
           <w:p>
             <w:pPr>
+              <w:tabs>
+                <w:tab w:val="left" w:pos="4880"/>
+                <w:tab w:val="left" w:pos="5460"/>
+              </w:tabs>
               <w:rPr>
                 <w:rFonts w:ascii="Times New Roman" w:eastAsia="Times New Roman" w:hAnsi="Times New Roman" w:cs="Times New Roman"/>
                 <w:sz w:val="24"/>
@@ -6316,7 +6241,24 @@
                 <w:sz w:val="24"/>
                 <w:szCs w:val="24"/>
               </w:rPr>
-              <w:t>Nhiệm vụ chung của nhóm:</w:t>
+              <w:t>Nhiệm vụ chung của nhóm</w:t>
+            </w:r>
+            <w:r>
+              <w:rPr>
+                <w:rFonts w:ascii="Times New Roman" w:eastAsia="Times New Roman" w:hAnsi="Times New Roman" w:cs="Times New Roman"/>
+                <w:sz w:val="24"/>
+                <w:szCs w:val="24"/>
+              </w:rPr>
+              <w:t>: Trình bày và thuyết trình về Trello</w:t>
+            </w:r>
+            <w:r>
+              <w:rPr>
+                <w:rFonts w:ascii="Times New Roman" w:eastAsia="Times New Roman" w:hAnsi="Times New Roman" w:cs="Times New Roman"/>
+                <w:sz w:val="24"/>
+                <w:szCs w:val="24"/>
+              </w:rPr>
+              <w:tab/>
+              <w:t xml:space="preserve"> </w:t>
             </w:r>
           </w:p>
           <w:p>
@@ -6492,6 +6434,14 @@
                 <w:szCs w:val="24"/>
               </w:rPr>
             </w:pPr>
+            <w:r>
+              <w:rPr>
+                <w:rFonts w:ascii="Times New Roman" w:eastAsia="Times New Roman" w:hAnsi="Times New Roman" w:cs="Times New Roman"/>
+                <w:sz w:val="24"/>
+                <w:szCs w:val="24"/>
+              </w:rPr>
+              <w:t>Tất cả</w:t>
+            </w:r>
           </w:p>
         </w:tc>
         <w:tc>
@@ -6514,6 +6464,14 @@
                 <w:szCs w:val="24"/>
               </w:rPr>
             </w:pPr>
+            <w:r>
+              <w:rPr>
+                <w:rFonts w:ascii="Times New Roman" w:eastAsia="Times New Roman" w:hAnsi="Times New Roman" w:cs="Times New Roman"/>
+                <w:sz w:val="24"/>
+                <w:szCs w:val="24"/>
+              </w:rPr>
+              <w:t>Tìm hiểu về Trello</w:t>
+            </w:r>
           </w:p>
         </w:tc>
         <w:tc>
@@ -6537,6 +6495,14 @@
                 <w:szCs w:val="24"/>
               </w:rPr>
             </w:pPr>
+            <w:r>
+              <w:rPr>
+                <w:rFonts w:ascii="Times New Roman" w:eastAsia="Times New Roman" w:hAnsi="Times New Roman" w:cs="Times New Roman"/>
+                <w:sz w:val="24"/>
+                <w:szCs w:val="24"/>
+              </w:rPr>
+              <w:t>100%</w:t>
+            </w:r>
           </w:p>
         </w:tc>
       </w:tr>
@@ -6564,6 +6530,14 @@
                 <w:szCs w:val="24"/>
               </w:rPr>
             </w:pPr>
+            <w:r>
+              <w:rPr>
+                <w:rFonts w:ascii="Times New Roman" w:eastAsia="Times New Roman" w:hAnsi="Times New Roman" w:cs="Times New Roman"/>
+                <w:sz w:val="24"/>
+                <w:szCs w:val="24"/>
+              </w:rPr>
+              <w:t>Thừa</w:t>
+            </w:r>
           </w:p>
         </w:tc>
         <w:tc>
@@ -6586,6 +6560,14 @@
                 <w:szCs w:val="24"/>
               </w:rPr>
             </w:pPr>
+            <w:r>
+              <w:rPr>
+                <w:rFonts w:ascii="Times New Roman" w:eastAsia="Times New Roman" w:hAnsi="Times New Roman" w:cs="Times New Roman"/>
+                <w:sz w:val="24"/>
+                <w:szCs w:val="24"/>
+              </w:rPr>
+              <w:t>Thuyết Trình</w:t>
+            </w:r>
           </w:p>
         </w:tc>
         <w:tc>
@@ -6636,6 +6618,14 @@
                 <w:szCs w:val="24"/>
               </w:rPr>
             </w:pPr>
+            <w:r>
+              <w:rPr>
+                <w:rFonts w:ascii="Times New Roman" w:eastAsia="Times New Roman" w:hAnsi="Times New Roman" w:cs="Times New Roman"/>
+                <w:sz w:val="24"/>
+                <w:szCs w:val="24"/>
+              </w:rPr>
+              <w:t>Định</w:t>
+            </w:r>
           </w:p>
         </w:tc>
         <w:tc>
@@ -6658,6 +6648,14 @@
                 <w:szCs w:val="24"/>
               </w:rPr>
             </w:pPr>
+            <w:r>
+              <w:rPr>
+                <w:rFonts w:ascii="Times New Roman" w:eastAsia="Times New Roman" w:hAnsi="Times New Roman" w:cs="Times New Roman"/>
+                <w:sz w:val="24"/>
+                <w:szCs w:val="24"/>
+              </w:rPr>
+              <w:t>Bấm máy</w:t>
+            </w:r>
           </w:p>
         </w:tc>
         <w:tc>
@@ -6998,6 +6996,14 @@
                 <w:szCs w:val="24"/>
               </w:rPr>
             </w:pPr>
+            <w:r>
+              <w:rPr>
+                <w:rFonts w:ascii="Times New Roman" w:eastAsia="Times New Roman" w:hAnsi="Times New Roman" w:cs="Times New Roman"/>
+                <w:sz w:val="24"/>
+                <w:szCs w:val="24"/>
+              </w:rPr>
+              <w:t>Phong</w:t>
+            </w:r>
           </w:p>
         </w:tc>
         <w:tc>
@@ -7020,6 +7026,14 @@
                 <w:szCs w:val="24"/>
               </w:rPr>
             </w:pPr>
+            <w:r>
+              <w:rPr>
+                <w:rFonts w:ascii="Times New Roman" w:eastAsia="Times New Roman" w:hAnsi="Times New Roman" w:cs="Times New Roman"/>
+                <w:sz w:val="24"/>
+                <w:szCs w:val="24"/>
+              </w:rPr>
+              <w:t>Chuẩn bị PPT</w:t>
+            </w:r>
           </w:p>
         </w:tc>
         <w:tc>
@@ -7070,6 +7084,14 @@
                 <w:szCs w:val="24"/>
               </w:rPr>
             </w:pPr>
+            <w:r>
+              <w:rPr>
+                <w:rFonts w:ascii="Times New Roman" w:eastAsia="Times New Roman" w:hAnsi="Times New Roman" w:cs="Times New Roman"/>
+                <w:sz w:val="24"/>
+                <w:szCs w:val="24"/>
+              </w:rPr>
+              <w:t>Đạt, Định</w:t>
+            </w:r>
           </w:p>
         </w:tc>
         <w:tc>
@@ -7092,6 +7114,14 @@
                 <w:szCs w:val="24"/>
               </w:rPr>
             </w:pPr>
+            <w:r>
+              <w:rPr>
+                <w:rFonts w:ascii="Times New Roman" w:eastAsia="Times New Roman" w:hAnsi="Times New Roman" w:cs="Times New Roman"/>
+                <w:sz w:val="24"/>
+                <w:szCs w:val="24"/>
+              </w:rPr>
+              <w:t>Tìm hiểu nội dung Trello</w:t>
+            </w:r>
           </w:p>
         </w:tc>
         <w:tc>
@@ -7142,6 +7172,14 @@
                 <w:szCs w:val="24"/>
               </w:rPr>
             </w:pPr>
+            <w:r>
+              <w:rPr>
+                <w:rFonts w:ascii="Times New Roman" w:eastAsia="Times New Roman" w:hAnsi="Times New Roman" w:cs="Times New Roman"/>
+                <w:sz w:val="24"/>
+                <w:szCs w:val="24"/>
+              </w:rPr>
+              <w:t>Thừa</w:t>
+            </w:r>
           </w:p>
         </w:tc>
         <w:tc>
@@ -7164,6 +7202,14 @@
                 <w:szCs w:val="24"/>
               </w:rPr>
             </w:pPr>
+            <w:r>
+              <w:rPr>
+                <w:rFonts w:ascii="Times New Roman" w:eastAsia="Times New Roman" w:hAnsi="Times New Roman" w:cs="Times New Roman"/>
+                <w:sz w:val="24"/>
+                <w:szCs w:val="24"/>
+              </w:rPr>
+              <w:t>Kiểm tra cuối cùng về bản PPT</w:t>
+            </w:r>
           </w:p>
         </w:tc>
         <w:tc>

</xml_diff>